<commit_message>
Revert "SDD diagram update"
This reverts commit 0652220e8b2774dc0d25cc617e125febe79bfd87.
</commit_message>
<xml_diff>
--- a/2.SDD/SDD.docx
+++ b/2.SDD/SDD.docx
@@ -271,10 +271,10 @@
             <v:path o:extrusionok="f" gradientshapeok="t" o:connecttype="rect"/>
             <o:lock v:ext="edit" aspectratio="t"/>
           </v:shapetype>
-          <v:shape id="_x0000_i1025" type="#_x0000_t75" style="width:168.3pt;height:64.2pt" o:ole="">
-            <v:imagedata r:id="rId7" o:title=""/>
+          <v:shape id="_x0000_i1025" type="#_x0000_t75" style="width:168.3pt;height:63.6pt" o:ole="">
+            <v:imagedata r:id="rId5" o:title=""/>
           </v:shape>
-          <o:OLEObject Type="Embed" ProgID="PBrush" ShapeID="_x0000_i1025" DrawAspect="Content" ObjectID="_1605222198" r:id="rId8"/>
+          <o:OLEObject Type="Embed" ProgID="PBrush" ShapeID="_x0000_i1025" DrawAspect="Content" ObjectID="_1605215080" r:id="rId6"/>
         </w:object>
       </w:r>
     </w:p>
@@ -284,7 +284,7 @@
         <w:ind w:firstLine="0"/>
         <w:jc w:val="left"/>
         <w:sectPr>
-          <w:footerReference w:type="default" r:id="rId9"/>
+          <w:footerReference w:type="default" r:id="rId7"/>
           <w:pgSz w:w="11906" w:h="16838"/>
           <w:pgMar w:top="1417" w:right="1417" w:bottom="1417" w:left="1417" w:header="708" w:footer="708" w:gutter="0"/>
           <w:cols w:space="708"/>
@@ -2400,6 +2400,8 @@
           <w:szCs w:val="24"/>
         </w:rPr>
       </w:pPr>
+      <w:bookmarkStart w:id="0" w:name="_GoBack"/>
+      <w:bookmarkEnd w:id="0"/>
     </w:p>
     <w:p>
       <w:pPr>
@@ -2421,7 +2423,7 @@
         <w:t>1.4. References</w:t>
       </w:r>
     </w:p>
-    <w:bookmarkStart w:id="0" w:name="_Hlk531303644"/>
+    <w:bookmarkStart w:id="1" w:name="_Hlk531303644"/>
     <w:p>
       <w:pPr>
         <w:rPr>
@@ -2480,7 +2482,7 @@
           <w:szCs w:val="24"/>
         </w:rPr>
       </w:pPr>
-      <w:hyperlink r:id="rId10" w:history="1">
+      <w:hyperlink r:id="rId8" w:history="1">
         <w:r>
           <w:rPr>
             <w:rStyle w:val="Kpr"/>
@@ -2525,7 +2527,7 @@
           <w:szCs w:val="24"/>
         </w:rPr>
       </w:pPr>
-      <w:hyperlink r:id="rId11" w:history="1">
+      <w:hyperlink r:id="rId9" w:history="1">
         <w:r>
           <w:rPr>
             <w:rStyle w:val="Kpr"/>
@@ -2537,7 +2539,7 @@
         </w:r>
       </w:hyperlink>
     </w:p>
-    <w:bookmarkEnd w:id="0"/>
+    <w:bookmarkEnd w:id="1"/>
     <w:p>
       <w:pPr>
         <w:rPr>
@@ -2762,7 +2764,7 @@
                     </pic:cNvPicPr>
                   </pic:nvPicPr>
                   <pic:blipFill>
-                    <a:blip r:embed="rId12" cstate="print">
+                    <a:blip r:embed="rId10" cstate="print">
                       <a:extLst>
                         <a:ext uri="{28A0092B-C50C-407E-A947-70E740481C1C}">
                           <a14:useLocalDpi xmlns:a14="http://schemas.microsoft.com/office/drawing/2010/main" val="0"/>
@@ -2988,100 +2990,42 @@
           <w:szCs w:val="24"/>
         </w:rPr>
       </w:pPr>
-    </w:p>
-    <w:p>
-      <w:pPr>
-        <w:rPr>
-          <w:rFonts w:ascii="Times New Roman" w:hAnsi="Times New Roman" w:cs="Times New Roman"/>
-          <w:b/>
-          <w:sz w:val="28"/>
-          <w:szCs w:val="24"/>
-        </w:rPr>
-      </w:pPr>
-    </w:p>
-    <w:p>
-      <w:pPr>
-        <w:rPr>
-          <w:rFonts w:ascii="Times New Roman" w:hAnsi="Times New Roman" w:cs="Times New Roman"/>
-          <w:b/>
-          <w:sz w:val="28"/>
-          <w:szCs w:val="24"/>
-        </w:rPr>
-      </w:pPr>
-    </w:p>
-    <w:p>
-      <w:pPr>
-        <w:rPr>
-          <w:rFonts w:ascii="Times New Roman" w:hAnsi="Times New Roman" w:cs="Times New Roman"/>
-          <w:b/>
-          <w:sz w:val="28"/>
-          <w:szCs w:val="24"/>
-        </w:rPr>
-      </w:pPr>
-    </w:p>
-    <w:p>
-      <w:pPr>
-        <w:rPr>
-          <w:rFonts w:ascii="Times New Roman" w:hAnsi="Times New Roman" w:cs="Times New Roman"/>
-          <w:b/>
-          <w:sz w:val="28"/>
-          <w:szCs w:val="24"/>
-        </w:rPr>
-      </w:pPr>
-      <w:r>
-        <w:rPr>
-          <w:rFonts w:ascii="Times New Roman" w:hAnsi="Times New Roman" w:cs="Times New Roman"/>
-          <w:b/>
-          <w:sz w:val="28"/>
+      <w:r>
+        <w:rPr>
+          <w:rFonts w:ascii="Times New Roman" w:hAnsi="Times New Roman" w:cs="Times New Roman"/>
+          <w:b/>
+          <w:sz w:val="28"/>
+          <w:szCs w:val="24"/>
+        </w:rPr>
+        <w:t>3.2.</w:t>
+      </w:r>
+      <w:r>
+        <w:rPr>
+          <w:rFonts w:ascii="Times New Roman" w:hAnsi="Times New Roman" w:cs="Times New Roman"/>
+          <w:b/>
+          <w:sz w:val="28"/>
+          <w:szCs w:val="24"/>
+        </w:rPr>
+        <w:tab/>
+        <w:t>System Decomposition</w:t>
+      </w:r>
+    </w:p>
+    <w:p>
+      <w:pPr>
+        <w:rPr>
+          <w:rFonts w:ascii="Times New Roman" w:hAnsi="Times New Roman" w:cs="Times New Roman"/>
+          <w:sz w:val="24"/>
+          <w:szCs w:val="24"/>
+        </w:rPr>
+      </w:pPr>
+      <w:r>
+        <w:rPr>
+          <w:rFonts w:ascii="Times New Roman" w:hAnsi="Times New Roman" w:cs="Times New Roman"/>
+          <w:noProof/>
+          <w:sz w:val="24"/>
           <w:szCs w:val="24"/>
         </w:rPr>
         <w:lastRenderedPageBreak/>
-        <w:t>3.2.</w:t>
-      </w:r>
-      <w:r>
-        <w:rPr>
-          <w:rFonts w:ascii="Times New Roman" w:hAnsi="Times New Roman" w:cs="Times New Roman"/>
-          <w:b/>
-          <w:sz w:val="28"/>
-          <w:szCs w:val="24"/>
-        </w:rPr>
-        <w:tab/>
-        <w:t>Sy</w:t>
-      </w:r>
-      <w:r>
-        <w:rPr>
-          <w:rFonts w:ascii="Times New Roman" w:hAnsi="Times New Roman" w:cs="Times New Roman"/>
-          <w:b/>
-          <w:sz w:val="28"/>
-          <w:szCs w:val="24"/>
-        </w:rPr>
-        <w:t>s</w:t>
-      </w:r>
-      <w:r>
-        <w:rPr>
-          <w:rFonts w:ascii="Times New Roman" w:hAnsi="Times New Roman" w:cs="Times New Roman"/>
-          <w:b/>
-          <w:sz w:val="28"/>
-          <w:szCs w:val="24"/>
-        </w:rPr>
-        <w:t>tem Decomposition</w:t>
-      </w:r>
-    </w:p>
-    <w:p>
-      <w:pPr>
-        <w:rPr>
-          <w:rFonts w:ascii="Times New Roman" w:hAnsi="Times New Roman" w:cs="Times New Roman"/>
-          <w:sz w:val="24"/>
-          <w:szCs w:val="24"/>
-        </w:rPr>
-      </w:pPr>
-      <w:r>
-        <w:rPr>
-          <w:rFonts w:ascii="Times New Roman" w:hAnsi="Times New Roman" w:cs="Times New Roman"/>
-          <w:noProof/>
-          <w:sz w:val="24"/>
-          <w:szCs w:val="24"/>
-        </w:rPr>
         <w:drawing>
           <wp:inline distT="0" distB="0" distL="0" distR="0" wp14:anchorId="09C0AFE1" wp14:editId="0ED4BF4E">
             <wp:extent cx="6116905" cy="5924714"/>
@@ -3098,7 +3042,7 @@
                     <pic:cNvPicPr/>
                   </pic:nvPicPr>
                   <pic:blipFill>
-                    <a:blip r:embed="rId13">
+                    <a:blip r:embed="rId11">
                       <a:extLst>
                         <a:ext uri="{28A0092B-C50C-407E-A947-70E740481C1C}">
                           <a14:useLocalDpi xmlns:a14="http://schemas.microsoft.com/office/drawing/2010/main" val="0"/>
@@ -3134,129 +3078,86 @@
           <w:szCs w:val="24"/>
         </w:rPr>
       </w:pPr>
-      <w:r>
-        <w:rPr>
-          <w:rFonts w:ascii="Times New Roman" w:hAnsi="Times New Roman" w:cs="Times New Roman"/>
-          <w:b/>
-          <w:noProof/>
-          <w:sz w:val="28"/>
-          <w:szCs w:val="24"/>
-        </w:rPr>
-        <w:lastRenderedPageBreak/>
-        <w:drawing>
-          <wp:inline distT="0" distB="0" distL="0" distR="0" wp14:anchorId="34C0D85C" wp14:editId="595B820C">
-            <wp:extent cx="6461907" cy="4548249"/>
-            <wp:effectExtent l="0" t="0" r="0" b="5080"/>
-            <wp:docPr id="4" name="Resim 4"/>
-            <wp:cNvGraphicFramePr>
-              <a:graphicFrameLocks xmlns:a="http://schemas.openxmlformats.org/drawingml/2006/main" noChangeAspect="1"/>
-            </wp:cNvGraphicFramePr>
-            <a:graphic xmlns:a="http://schemas.openxmlformats.org/drawingml/2006/main">
-              <a:graphicData uri="http://schemas.openxmlformats.org/drawingml/2006/picture">
-                <pic:pic xmlns:pic="http://schemas.openxmlformats.org/drawingml/2006/picture">
-                  <pic:nvPicPr>
-                    <pic:cNvPr id="4" name="SystemDecpmpositionPart2.png"/>
-                    <pic:cNvPicPr/>
-                  </pic:nvPicPr>
-                  <pic:blipFill>
-                    <a:blip r:embed="rId14">
-                      <a:extLst>
-                        <a:ext uri="{28A0092B-C50C-407E-A947-70E740481C1C}">
-                          <a14:useLocalDpi xmlns:a14="http://schemas.microsoft.com/office/drawing/2010/main" val="0"/>
-                        </a:ext>
-                      </a:extLst>
-                    </a:blip>
-                    <a:stretch>
-                      <a:fillRect/>
-                    </a:stretch>
-                  </pic:blipFill>
-                  <pic:spPr>
-                    <a:xfrm>
-                      <a:off x="0" y="0"/>
-                      <a:ext cx="6477495" cy="4559221"/>
-                    </a:xfrm>
-                    <a:prstGeom prst="rect">
-                      <a:avLst/>
-                    </a:prstGeom>
-                  </pic:spPr>
-                </pic:pic>
-              </a:graphicData>
-            </a:graphic>
-          </wp:inline>
-        </w:drawing>
-      </w:r>
-    </w:p>
-    <w:p>
-      <w:pPr>
-        <w:rPr>
-          <w:rFonts w:ascii="Times New Roman" w:hAnsi="Times New Roman" w:cs="Times New Roman"/>
-          <w:b/>
-          <w:sz w:val="28"/>
-          <w:szCs w:val="24"/>
-        </w:rPr>
-      </w:pPr>
-      <w:r>
-        <w:rPr>
-          <w:rFonts w:ascii="Times New Roman" w:hAnsi="Times New Roman" w:cs="Times New Roman"/>
-          <w:b/>
-          <w:noProof/>
-          <w:sz w:val="28"/>
-          <w:szCs w:val="24"/>
-        </w:rPr>
-        <w:drawing>
-          <wp:inline distT="0" distB="0" distL="0" distR="0" wp14:anchorId="558A95DB" wp14:editId="60089976">
-            <wp:extent cx="5731510" cy="3852545"/>
-            <wp:effectExtent l="0" t="0" r="2540" b="0"/>
-            <wp:docPr id="5" name="Resim 5"/>
-            <wp:cNvGraphicFramePr>
-              <a:graphicFrameLocks xmlns:a="http://schemas.openxmlformats.org/drawingml/2006/main" noChangeAspect="1"/>
-            </wp:cNvGraphicFramePr>
-            <a:graphic xmlns:a="http://schemas.openxmlformats.org/drawingml/2006/main">
-              <a:graphicData uri="http://schemas.openxmlformats.org/drawingml/2006/picture">
-                <pic:pic xmlns:pic="http://schemas.openxmlformats.org/drawingml/2006/picture">
-                  <pic:nvPicPr>
-                    <pic:cNvPr id="5" name="SystemDecpmpositionPart3.png"/>
-                    <pic:cNvPicPr/>
-                  </pic:nvPicPr>
-                  <pic:blipFill>
-                    <a:blip r:embed="rId15">
-                      <a:extLst>
-                        <a:ext uri="{28A0092B-C50C-407E-A947-70E740481C1C}">
-                          <a14:useLocalDpi xmlns:a14="http://schemas.microsoft.com/office/drawing/2010/main" val="0"/>
-                        </a:ext>
-                      </a:extLst>
-                    </a:blip>
-                    <a:stretch>
-                      <a:fillRect/>
-                    </a:stretch>
-                  </pic:blipFill>
-                  <pic:spPr>
-                    <a:xfrm>
-                      <a:off x="0" y="0"/>
-                      <a:ext cx="5731510" cy="3852545"/>
-                    </a:xfrm>
-                    <a:prstGeom prst="rect">
-                      <a:avLst/>
-                    </a:prstGeom>
-                  </pic:spPr>
-                </pic:pic>
-              </a:graphicData>
-            </a:graphic>
-          </wp:inline>
-        </w:drawing>
-      </w:r>
-    </w:p>
-    <w:p>
-      <w:pPr>
-        <w:rPr>
-          <w:rFonts w:ascii="Times New Roman" w:hAnsi="Times New Roman" w:cs="Times New Roman"/>
-          <w:b/>
-          <w:sz w:val="28"/>
-          <w:szCs w:val="24"/>
-        </w:rPr>
-      </w:pPr>
-      <w:bookmarkStart w:id="1" w:name="_GoBack"/>
-      <w:bookmarkEnd w:id="1"/>
+    </w:p>
+    <w:p>
+      <w:pPr>
+        <w:rPr>
+          <w:rFonts w:ascii="Times New Roman" w:hAnsi="Times New Roman" w:cs="Times New Roman"/>
+          <w:b/>
+          <w:sz w:val="28"/>
+          <w:szCs w:val="24"/>
+        </w:rPr>
+      </w:pPr>
+    </w:p>
+    <w:p>
+      <w:pPr>
+        <w:rPr>
+          <w:rFonts w:ascii="Times New Roman" w:hAnsi="Times New Roman" w:cs="Times New Roman"/>
+          <w:b/>
+          <w:sz w:val="28"/>
+          <w:szCs w:val="24"/>
+        </w:rPr>
+      </w:pPr>
+    </w:p>
+    <w:p>
+      <w:pPr>
+        <w:rPr>
+          <w:rFonts w:ascii="Times New Roman" w:hAnsi="Times New Roman" w:cs="Times New Roman"/>
+          <w:b/>
+          <w:sz w:val="28"/>
+          <w:szCs w:val="24"/>
+        </w:rPr>
+      </w:pPr>
+    </w:p>
+    <w:p>
+      <w:pPr>
+        <w:rPr>
+          <w:rFonts w:ascii="Times New Roman" w:hAnsi="Times New Roman" w:cs="Times New Roman"/>
+          <w:b/>
+          <w:sz w:val="28"/>
+          <w:szCs w:val="24"/>
+        </w:rPr>
+      </w:pPr>
+    </w:p>
+    <w:p>
+      <w:pPr>
+        <w:rPr>
+          <w:rFonts w:ascii="Times New Roman" w:hAnsi="Times New Roman" w:cs="Times New Roman"/>
+          <w:b/>
+          <w:sz w:val="28"/>
+          <w:szCs w:val="24"/>
+        </w:rPr>
+      </w:pPr>
+    </w:p>
+    <w:p>
+      <w:pPr>
+        <w:rPr>
+          <w:rFonts w:ascii="Times New Roman" w:hAnsi="Times New Roman" w:cs="Times New Roman"/>
+          <w:b/>
+          <w:sz w:val="28"/>
+          <w:szCs w:val="24"/>
+        </w:rPr>
+      </w:pPr>
+    </w:p>
+    <w:p>
+      <w:pPr>
+        <w:rPr>
+          <w:rFonts w:ascii="Times New Roman" w:hAnsi="Times New Roman" w:cs="Times New Roman"/>
+          <w:b/>
+          <w:sz w:val="28"/>
+          <w:szCs w:val="24"/>
+        </w:rPr>
+      </w:pPr>
+    </w:p>
+    <w:p>
+      <w:pPr>
+        <w:rPr>
+          <w:rFonts w:ascii="Times New Roman" w:hAnsi="Times New Roman" w:cs="Times New Roman"/>
+          <w:b/>
+          <w:sz w:val="28"/>
+          <w:szCs w:val="24"/>
+        </w:rPr>
+      </w:pPr>
     </w:p>
     <w:p>
       <w:pPr>
@@ -3321,7 +3222,7 @@
                     <pic:cNvPicPr/>
                   </pic:nvPicPr>
                   <pic:blipFill>
-                    <a:blip r:embed="rId16">
+                    <a:blip r:embed="rId12">
                       <a:extLst>
                         <a:ext uri="{28A0092B-C50C-407E-A947-70E740481C1C}">
                           <a14:useLocalDpi xmlns:a14="http://schemas.microsoft.com/office/drawing/2010/main" val="0"/>
@@ -4338,31 +4239,6 @@
 </w:document>
 </file>
 
-<file path=word/endnotes.xml><?xml version="1.0" encoding="utf-8"?>
-<w:endnotes xmlns:wpc="http://schemas.microsoft.com/office/word/2010/wordprocessingCanvas" xmlns:cx="http://schemas.microsoft.com/office/drawing/2014/chartex" xmlns:cx1="http://schemas.microsoft.com/office/drawing/2015/9/8/chartex" xmlns:cx2="http://schemas.microsoft.com/office/drawing/2015/10/21/chartex" xmlns:cx3="http://schemas.microsoft.com/office/drawing/2016/5/9/chartex" xmlns:cx4="http://schemas.microsoft.com/office/drawing/2016/5/10/chartex" xmlns:cx5="http://schemas.microsoft.com/office/drawing/2016/5/11/chartex" xmlns:cx6="http://schemas.microsoft.com/office/drawing/2016/5/12/chartex" xmlns:cx7="http://schemas.microsoft.com/office/drawing/2016/5/13/chartex" xmlns:cx8="http://schemas.microsoft.com/office/drawing/2016/5/14/chartex" xmlns:mc="http://schemas.openxmlformats.org/markup-compatibility/2006" xmlns:aink="http://schemas.microsoft.com/office/drawing/2016/ink" xmlns:am3d="http://schemas.microsoft.com/office/drawing/2017/model3d" xmlns:o="urn:schemas-microsoft-com:office:office" xmlns:r="http://schemas.openxmlformats.org/officeDocument/2006/relationships" xmlns:m="http://schemas.openxmlformats.org/officeDocument/2006/math" xmlns:v="urn:schemas-microsoft-com:vml" xmlns:wp14="http://schemas.microsoft.com/office/word/2010/wordprocessingDrawing" xmlns:wp="http://schemas.openxmlformats.org/drawingml/2006/wordprocessingDrawing" xmlns:w10="urn:schemas-microsoft-com:office:word" xmlns:w="http://schemas.openxmlformats.org/wordprocessingml/2006/main" xmlns:w14="http://schemas.microsoft.com/office/word/2010/wordml" xmlns:w15="http://schemas.microsoft.com/office/word/2012/wordml" xmlns:w16cid="http://schemas.microsoft.com/office/word/2016/wordml/cid" xmlns:w16se="http://schemas.microsoft.com/office/word/2015/wordml/symex" xmlns:wpg="http://schemas.microsoft.com/office/word/2010/wordprocessingGroup" xmlns:wpi="http://schemas.microsoft.com/office/word/2010/wordprocessingInk" xmlns:wne="http://schemas.microsoft.com/office/word/2006/wordml" xmlns:wps="http://schemas.microsoft.com/office/word/2010/wordprocessingShape" mc:Ignorable="w14 w15 w16se w16cid wp14">
-  <w:endnote w:type="separator" w:id="-1">
-    <w:p>
-      <w:pPr>
-        <w:spacing w:after="0" w:line="240" w:lineRule="auto"/>
-      </w:pPr>
-      <w:r>
-        <w:separator/>
-      </w:r>
-    </w:p>
-  </w:endnote>
-  <w:endnote w:type="continuationSeparator" w:id="0">
-    <w:p>
-      <w:pPr>
-        <w:spacing w:after="0" w:line="240" w:lineRule="auto"/>
-      </w:pPr>
-      <w:r>
-        <w:continuationSeparator/>
-      </w:r>
-    </w:p>
-  </w:endnote>
-</w:endnotes>
-</file>
-
 <file path=word/footer1.xml><?xml version="1.0" encoding="utf-8"?>
 <w:ftr xmlns:wpc="http://schemas.microsoft.com/office/word/2010/wordprocessingCanvas" xmlns:cx="http://schemas.microsoft.com/office/drawing/2014/chartex" xmlns:cx1="http://schemas.microsoft.com/office/drawing/2015/9/8/chartex" xmlns:cx2="http://schemas.microsoft.com/office/drawing/2015/10/21/chartex" xmlns:cx3="http://schemas.microsoft.com/office/drawing/2016/5/9/chartex" xmlns:cx4="http://schemas.microsoft.com/office/drawing/2016/5/10/chartex" xmlns:cx5="http://schemas.microsoft.com/office/drawing/2016/5/11/chartex" xmlns:cx6="http://schemas.microsoft.com/office/drawing/2016/5/12/chartex" xmlns:cx7="http://schemas.microsoft.com/office/drawing/2016/5/13/chartex" xmlns:cx8="http://schemas.microsoft.com/office/drawing/2016/5/14/chartex" xmlns:mc="http://schemas.openxmlformats.org/markup-compatibility/2006" xmlns:aink="http://schemas.microsoft.com/office/drawing/2016/ink" xmlns:am3d="http://schemas.microsoft.com/office/drawing/2017/model3d" xmlns:o="urn:schemas-microsoft-com:office:office" xmlns:r="http://schemas.openxmlformats.org/officeDocument/2006/relationships" xmlns:m="http://schemas.openxmlformats.org/officeDocument/2006/math" xmlns:v="urn:schemas-microsoft-com:vml" xmlns:wp14="http://schemas.microsoft.com/office/word/2010/wordprocessingDrawing" xmlns:wp="http://schemas.openxmlformats.org/drawingml/2006/wordprocessingDrawing" xmlns:w10="urn:schemas-microsoft-com:office:word" xmlns:w="http://schemas.openxmlformats.org/wordprocessingml/2006/main" xmlns:w14="http://schemas.microsoft.com/office/word/2010/wordml" xmlns:w15="http://schemas.microsoft.com/office/word/2012/wordml" xmlns:w16cid="http://schemas.microsoft.com/office/word/2016/wordml/cid" xmlns:w16se="http://schemas.microsoft.com/office/word/2015/wordml/symex" xmlns:wpg="http://schemas.microsoft.com/office/word/2010/wordprocessingGroup" xmlns:wpi="http://schemas.microsoft.com/office/word/2010/wordprocessingInk" xmlns:wne="http://schemas.microsoft.com/office/word/2006/wordml" xmlns:wps="http://schemas.microsoft.com/office/word/2010/wordprocessingShape" mc:Ignorable="w14 w15 w16se w16cid wp14">
   <w:p>
@@ -4372,31 +4248,6 @@
     </w:pPr>
   </w:p>
 </w:ftr>
-</file>
-
-<file path=word/footnotes.xml><?xml version="1.0" encoding="utf-8"?>
-<w:footnotes xmlns:wpc="http://schemas.microsoft.com/office/word/2010/wordprocessingCanvas" xmlns:cx="http://schemas.microsoft.com/office/drawing/2014/chartex" xmlns:cx1="http://schemas.microsoft.com/office/drawing/2015/9/8/chartex" xmlns:cx2="http://schemas.microsoft.com/office/drawing/2015/10/21/chartex" xmlns:cx3="http://schemas.microsoft.com/office/drawing/2016/5/9/chartex" xmlns:cx4="http://schemas.microsoft.com/office/drawing/2016/5/10/chartex" xmlns:cx5="http://schemas.microsoft.com/office/drawing/2016/5/11/chartex" xmlns:cx6="http://schemas.microsoft.com/office/drawing/2016/5/12/chartex" xmlns:cx7="http://schemas.microsoft.com/office/drawing/2016/5/13/chartex" xmlns:cx8="http://schemas.microsoft.com/office/drawing/2016/5/14/chartex" xmlns:mc="http://schemas.openxmlformats.org/markup-compatibility/2006" xmlns:aink="http://schemas.microsoft.com/office/drawing/2016/ink" xmlns:am3d="http://schemas.microsoft.com/office/drawing/2017/model3d" xmlns:o="urn:schemas-microsoft-com:office:office" xmlns:r="http://schemas.openxmlformats.org/officeDocument/2006/relationships" xmlns:m="http://schemas.openxmlformats.org/officeDocument/2006/math" xmlns:v="urn:schemas-microsoft-com:vml" xmlns:wp14="http://schemas.microsoft.com/office/word/2010/wordprocessingDrawing" xmlns:wp="http://schemas.openxmlformats.org/drawingml/2006/wordprocessingDrawing" xmlns:w10="urn:schemas-microsoft-com:office:word" xmlns:w="http://schemas.openxmlformats.org/wordprocessingml/2006/main" xmlns:w14="http://schemas.microsoft.com/office/word/2010/wordml" xmlns:w15="http://schemas.microsoft.com/office/word/2012/wordml" xmlns:w16cid="http://schemas.microsoft.com/office/word/2016/wordml/cid" xmlns:w16se="http://schemas.microsoft.com/office/word/2015/wordml/symex" xmlns:wpg="http://schemas.microsoft.com/office/word/2010/wordprocessingGroup" xmlns:wpi="http://schemas.microsoft.com/office/word/2010/wordprocessingInk" xmlns:wne="http://schemas.microsoft.com/office/word/2006/wordml" xmlns:wps="http://schemas.microsoft.com/office/word/2010/wordprocessingShape" mc:Ignorable="w14 w15 w16se w16cid wp14">
-  <w:footnote w:type="separator" w:id="-1">
-    <w:p>
-      <w:pPr>
-        <w:spacing w:after="0" w:line="240" w:lineRule="auto"/>
-      </w:pPr>
-      <w:r>
-        <w:separator/>
-      </w:r>
-    </w:p>
-  </w:footnote>
-  <w:footnote w:type="continuationSeparator" w:id="0">
-    <w:p>
-      <w:pPr>
-        <w:spacing w:after="0" w:line="240" w:lineRule="auto"/>
-      </w:pPr>
-      <w:r>
-        <w:continuationSeparator/>
-      </w:r>
-    </w:p>
-  </w:footnote>
-</w:footnotes>
 </file>
 
 <file path=word/numbering.xml><?xml version="1.0" encoding="utf-8"?>
@@ -5081,9 +4932,27 @@
   </w:abstractNum>
   <w:num w:numId="1">
     <w:abstractNumId w:val="0"/>
+    <w:lvlOverride w:ilvl="0"/>
+    <w:lvlOverride w:ilvl="1"/>
+    <w:lvlOverride w:ilvl="2"/>
+    <w:lvlOverride w:ilvl="3"/>
+    <w:lvlOverride w:ilvl="4"/>
+    <w:lvlOverride w:ilvl="5"/>
+    <w:lvlOverride w:ilvl="6"/>
+    <w:lvlOverride w:ilvl="7"/>
+    <w:lvlOverride w:ilvl="8"/>
   </w:num>
   <w:num w:numId="2">
     <w:abstractNumId w:val="4"/>
+    <w:lvlOverride w:ilvl="0"/>
+    <w:lvlOverride w:ilvl="1"/>
+    <w:lvlOverride w:ilvl="2"/>
+    <w:lvlOverride w:ilvl="3"/>
+    <w:lvlOverride w:ilvl="4"/>
+    <w:lvlOverride w:ilvl="5"/>
+    <w:lvlOverride w:ilvl="6"/>
+    <w:lvlOverride w:ilvl="7"/>
+    <w:lvlOverride w:ilvl="8"/>
   </w:num>
   <w:num w:numId="3">
     <w:abstractNumId w:val="3"/>

</xml_diff>